<commit_message>
Updated the latest version of the paper and figures
</commit_message>
<xml_diff>
--- a/Documentation/Conferences/DMD/2018/Magnetic Tracking/DMD 2018 Magnet Tracking Paper V3.docx
+++ b/Documentation/Conferences/DMD/2018/Magnetic Tracking/DMD 2018 Magnet Tracking Paper V3.docx
@@ -70,6 +70,7 @@
     <w:p>
       <w:pPr>
         <w:pStyle w:val="DocumentNumber"/>
+        <w:spacing w:before="0"/>
       </w:pPr>
       <w:bookmarkStart w:id="2" w:name="PutDocumentNumberHere"/>
       <w:bookmarkEnd w:id="0"/>
@@ -328,6 +329,7 @@
     <w:p>
       <w:pPr>
         <w:pStyle w:val="Heading1"/>
+        <w:spacing w:before="0"/>
       </w:pPr>
       <w:commentRangeStart w:id="4"/>
       <w:r>
@@ -359,7 +361,14 @@
           <w:sz w:val="20"/>
           <w:szCs w:val="20"/>
         </w:rPr>
-        <w:t xml:space="preserve">There has been remarkable growth in the adoption of robotically assisted surgeries, especially as their benefits to productivity have become apparent. For example, dramatic reductions in patient recovery times have been observable as systems like Intuitive Surgical’s </w:t>
+        <w:t>The adoption of robotically assisted surgeries has increased due to the reduction in patient recovery times.</w:t>
+      </w:r>
+      <w:r>
+        <w:rPr>
+          <w:sz w:val="20"/>
+          <w:szCs w:val="20"/>
+        </w:rPr>
+        <w:t xml:space="preserve"> To highlight just how quickly this technology has gained prevalence, Beasley writes the </w:t>
       </w:r>
       <w:r>
         <w:rPr>
@@ -374,32 +383,15 @@
           <w:sz w:val="20"/>
           <w:szCs w:val="20"/>
         </w:rPr>
-        <w:t xml:space="preserve"> have become increasingly integrated as cornerstones of minimally invasive procedures. To highlight just how quickly this technology has gained prevalence, Beasley writes the </w:t>
-      </w:r>
-      <w:r>
-        <w:rPr>
-          <w:i/>
-          <w:sz w:val="20"/>
-          <w:szCs w:val="20"/>
-        </w:rPr>
-        <w:t>Da Vinci</w:t>
-      </w:r>
-      <w:r>
-        <w:rPr>
-          <w:sz w:val="20"/>
-          <w:szCs w:val="20"/>
-        </w:rPr>
-        <w:t xml:space="preserve"> “was used in 80% of radical prostatectomies performed in the U.S. for 2008, just nine years after the system went on the market” [8]. </w:t>
-      </w:r>
-    </w:p>
-    <w:p>
-      <w:pPr>
-        <w:pStyle w:val="NoSpacing"/>
-        <w:rPr>
-          <w:sz w:val="20"/>
-          <w:szCs w:val="20"/>
-        </w:rPr>
-      </w:pPr>
+        <w:t xml:space="preserve"> “was used in 80% of radical prostatectomies performed in the U.S. for 2008, just nine years after the </w:t>
+      </w:r>
+      <w:r>
+        <w:rPr>
+          <w:sz w:val="20"/>
+          <w:szCs w:val="20"/>
+        </w:rPr>
+        <w:t xml:space="preserve">system went on the market” [8]. </w:t>
+      </w:r>
       <w:r>
         <w:rPr>
           <w:sz w:val="20"/>
@@ -571,18 +563,10 @@
       </w:r>
       <w:r>
         <w:rPr>
-          <w:color w:val="FF0000"/>
-          <w:sz w:val="20"/>
-          <w:szCs w:val="20"/>
-        </w:rPr>
-        <w:t xml:space="preserve"> </w:t>
-      </w:r>
-      <w:r>
-        <w:rPr>
-          <w:sz w:val="20"/>
-          <w:szCs w:val="20"/>
-        </w:rPr>
-        <w:t>].</w:t>
+          <w:sz w:val="20"/>
+          <w:szCs w:val="20"/>
+        </w:rPr>
+        <w:t>.</w:t>
       </w:r>
     </w:p>
     <w:p>
@@ -761,14 +745,7 @@
           <w:sz w:val="20"/>
           <w:szCs w:val="20"/>
         </w:rPr>
-        <w:t xml:space="preserve">easily </w:t>
-      </w:r>
-      <w:r>
-        <w:rPr>
-          <w:sz w:val="20"/>
-          <w:szCs w:val="20"/>
-        </w:rPr>
-        <w:t>deployable, low-profile, cost-effective user</w:t>
+        <w:t>easily deployable, low-profile, cost-effective user</w:t>
       </w:r>
       <w:r>
         <w:rPr>
@@ -903,15 +880,24 @@
           <w:sz w:val="20"/>
           <w:szCs w:val="20"/>
         </w:rPr>
-        <w:t xml:space="preserve"> sensor array system for dynamically tracking point objects in a volumetric space. Given that</w:t>
-      </w:r>
-      <w:r>
-        <w:rPr>
-          <w:sz w:val="20"/>
-          <w:szCs w:val="20"/>
-        </w:rPr>
         <w:t xml:space="preserve"> </w:t>
       </w:r>
+      <w:bookmarkStart w:id="5" w:name="_GoBack"/>
+      <w:bookmarkEnd w:id="5"/>
+      <w:r>
+        <w:rPr>
+          <w:sz w:val="20"/>
+          <w:szCs w:val="20"/>
+        </w:rPr>
+        <w:t>system for dynamically tracking point objects in a volumetric space. Given that</w:t>
+      </w:r>
+      <w:r>
+        <w:rPr>
+          <w:sz w:val="20"/>
+          <w:szCs w:val="20"/>
+        </w:rPr>
+        <w:t xml:space="preserve"> </w:t>
+      </w:r>
       <w:r>
         <w:rPr>
           <w:sz w:val="20"/>
@@ -924,7 +910,14 @@
           <w:sz w:val="20"/>
           <w:szCs w:val="20"/>
         </w:rPr>
-        <w:t xml:space="preserve">system achieves this by precisely and dynamically </w:t>
+        <w:t xml:space="preserve">system </w:t>
+      </w:r>
+      <w:r>
+        <w:rPr>
+          <w:sz w:val="20"/>
+          <w:szCs w:val="20"/>
+        </w:rPr>
+        <w:t xml:space="preserve">achieves this by precisely and dynamically </w:t>
       </w:r>
       <w:r>
         <w:rPr>
@@ -964,7 +957,18 @@
     </w:p>
     <w:p>
       <w:pPr>
+        <w:pStyle w:val="NoSpacing"/>
+        <w:ind w:firstLine="0"/>
+        <w:rPr>
+          <w:sz w:val="20"/>
+          <w:szCs w:val="20"/>
+        </w:rPr>
+      </w:pPr>
+    </w:p>
+    <w:p>
+      <w:pPr>
         <w:pStyle w:val="Heading1"/>
+        <w:spacing w:before="0"/>
       </w:pPr>
       <w:r>
         <w:t>Methods</w:t>
@@ -1409,61 +1413,6 @@
       </w:r>
       <m:oMath>
         <m:r>
-          <w:ins w:id="5" w:author="WOLF512" w:date="2017-10-30T22:21:00Z">
-            <w:rPr>
-              <w:rFonts w:ascii="Cambria Math" w:hAnsi="Cambria Math"/>
-              <w:sz w:val="20"/>
-              <w:szCs w:val="20"/>
-            </w:rPr>
-            <m:t xml:space="preserve"> </m:t>
-          </w:ins>
-        </m:r>
-        <m:acc>
-          <m:accPr>
-            <m:chr m:val="⃗"/>
-            <m:ctrlPr>
-              <w:rPr>
-                <w:rFonts w:ascii="Cambria Math" w:eastAsia="Calibri" w:hAnsi="Cambria Math"/>
-                <w:sz w:val="20"/>
-                <w:szCs w:val="20"/>
-              </w:rPr>
-            </m:ctrlPr>
-          </m:accPr>
-          <m:e>
-            <m:r>
-              <m:rPr>
-                <m:sty m:val="b"/>
-              </m:rPr>
-              <w:rPr>
-                <w:rFonts w:ascii="Cambria Math" w:hAnsi="Cambria Math"/>
-                <w:sz w:val="20"/>
-                <w:szCs w:val="20"/>
-              </w:rPr>
-              <m:t>μ</m:t>
-            </m:r>
-            <m:r>
-              <m:rPr>
-                <m:sty m:val="p"/>
-              </m:rPr>
-              <w:rPr>
-                <w:rFonts w:ascii="Cambria Math" w:hAnsi="Cambria Math"/>
-                <w:sz w:val="20"/>
-                <w:szCs w:val="20"/>
-              </w:rPr>
-              <m:t xml:space="preserve"> </m:t>
-            </m:r>
-          </m:e>
-        </m:acc>
-      </m:oMath>
-      <w:r>
-        <w:rPr>
-          <w:sz w:val="20"/>
-          <w:szCs w:val="20"/>
-        </w:rPr>
-        <w:t>, as well as the location of the arbitrary point of interest with respect to the center of the magnet, represented by vector</w:t>
-      </w:r>
-      <m:oMath>
-        <m:r>
           <w:ins w:id="6" w:author="WOLF512" w:date="2017-10-30T22:21:00Z">
             <w:rPr>
               <w:rFonts w:ascii="Cambria Math" w:hAnsi="Cambria Math"/>
@@ -1494,7 +1443,7 @@
                 <w:sz w:val="20"/>
                 <w:szCs w:val="20"/>
               </w:rPr>
-              <m:t>r</m:t>
+              <m:t>μ</m:t>
             </m:r>
             <m:r>
               <m:rPr>
@@ -1515,16 +1464,25 @@
           <w:sz w:val="20"/>
           <w:szCs w:val="20"/>
         </w:rPr>
-        <w:t xml:space="preserve">. Equation (1) can be modified to express the strength of the magnetic field </w:t>
+        <w:t>, as well as the location of the arbitrary point of interest with respect to the center of the magnet, represented by vector</w:t>
       </w:r>
       <m:oMath>
+        <m:r>
+          <w:ins w:id="7" w:author="WOLF512" w:date="2017-10-30T22:21:00Z">
+            <w:rPr>
+              <w:rFonts w:ascii="Cambria Math" w:hAnsi="Cambria Math"/>
+              <w:sz w:val="20"/>
+              <w:szCs w:val="20"/>
+            </w:rPr>
+            <m:t xml:space="preserve"> </m:t>
+          </w:ins>
+        </m:r>
         <m:acc>
           <m:accPr>
             <m:chr m:val="⃗"/>
             <m:ctrlPr>
               <w:rPr>
-                <w:rFonts w:ascii="Cambria Math" w:hAnsi="Cambria Math"/>
-                <w:b/>
+                <w:rFonts w:ascii="Cambria Math" w:eastAsia="Calibri" w:hAnsi="Cambria Math"/>
                 <w:sz w:val="20"/>
                 <w:szCs w:val="20"/>
               </w:rPr>
@@ -1540,6 +1498,52 @@
                 <w:sz w:val="20"/>
                 <w:szCs w:val="20"/>
               </w:rPr>
+              <m:t>r</m:t>
+            </m:r>
+            <m:r>
+              <m:rPr>
+                <m:sty m:val="p"/>
+              </m:rPr>
+              <w:rPr>
+                <w:rFonts w:ascii="Cambria Math" w:hAnsi="Cambria Math"/>
+                <w:sz w:val="20"/>
+                <w:szCs w:val="20"/>
+              </w:rPr>
+              <m:t xml:space="preserve"> </m:t>
+            </m:r>
+          </m:e>
+        </m:acc>
+      </m:oMath>
+      <w:r>
+        <w:rPr>
+          <w:sz w:val="20"/>
+          <w:szCs w:val="20"/>
+        </w:rPr>
+        <w:t xml:space="preserve">. Equation (1) can be modified to express the strength of the magnetic field </w:t>
+      </w:r>
+      <m:oMath>
+        <m:acc>
+          <m:accPr>
+            <m:chr m:val="⃗"/>
+            <m:ctrlPr>
+              <w:rPr>
+                <w:rFonts w:ascii="Cambria Math" w:hAnsi="Cambria Math"/>
+                <w:b/>
+                <w:sz w:val="20"/>
+                <w:szCs w:val="20"/>
+              </w:rPr>
+            </m:ctrlPr>
+          </m:accPr>
+          <m:e>
+            <m:r>
+              <m:rPr>
+                <m:sty m:val="b"/>
+              </m:rPr>
+              <w:rPr>
+                <w:rFonts w:ascii="Cambria Math" w:hAnsi="Cambria Math"/>
+                <w:sz w:val="20"/>
+                <w:szCs w:val="20"/>
+              </w:rPr>
               <m:t>H</m:t>
             </m:r>
           </m:e>
@@ -1558,15 +1562,7 @@
           <w:sz w:val="20"/>
           <w:szCs w:val="20"/>
         </w:rPr>
-        <w:t xml:space="preserve">which is what an observing magnetometer normal to the level surface of the magnetic field would perceive; which may further be broken into a more convenient polar component form, given </w:t>
-      </w:r>
-      <w:r>
-        <w:rPr>
-          <w:sz w:val="20"/>
-          <w:szCs w:val="20"/>
-        </w:rPr>
-        <w:lastRenderedPageBreak/>
-        <w:t xml:space="preserve">the intrinsic rotational symmetry of isofield lines about </w:t>
+        <w:t xml:space="preserve">which is what an observing magnetometer normal to the level surface of the magnetic field would perceive; which may further be broken into a more convenient polar component form, given the intrinsic rotational symmetry of isofield lines about </w:t>
       </w:r>
       <m:oMath>
         <m:acc>
@@ -2581,6 +2577,7 @@
           <w:sz w:val="20"/>
           <w:szCs w:val="20"/>
         </w:rPr>
+        <w:lastRenderedPageBreak/>
         <w:t xml:space="preserve">Whereby, </w:t>
       </w:r>
       <m:oMath>
@@ -3091,6 +3088,7 @@
     <w:p>
       <w:pPr>
         <w:pStyle w:val="NoSpacing"/>
+        <w:ind w:firstLine="0"/>
         <w:rPr>
           <w:rFonts w:ascii="Arial" w:hAnsi="Arial" w:cs="Arial"/>
           <w:sz w:val="20"/>
@@ -3132,43 +3130,7 @@
         </w:rPr>
         <w:t>In accordance with our design prerogative, p</w:t>
       </w:r>
-      <w:commentRangeStart w:id="7"/>
       <w:commentRangeStart w:id="8"/>
-      <w:r>
-        <w:rPr>
-          <w:sz w:val="20"/>
-          <w:szCs w:val="20"/>
-        </w:rPr>
-        <w:t xml:space="preserve">ermanent magnets were chosen to </w:t>
-      </w:r>
-      <w:r>
-        <w:rPr>
-          <w:sz w:val="20"/>
-          <w:szCs w:val="20"/>
-        </w:rPr>
-        <w:t>enable</w:t>
-      </w:r>
-      <w:r>
-        <w:rPr>
-          <w:sz w:val="20"/>
-          <w:szCs w:val="20"/>
-        </w:rPr>
-        <w:t xml:space="preserve"> a simple </w:t>
-      </w:r>
-      <w:r>
-        <w:rPr>
-          <w:sz w:val="20"/>
-          <w:szCs w:val="20"/>
-        </w:rPr>
-        <w:t>but</w:t>
-      </w:r>
-      <w:r>
-        <w:rPr>
-          <w:sz w:val="20"/>
-          <w:szCs w:val="20"/>
-        </w:rPr>
-        <w:t xml:space="preserve"> versatile </w:t>
-      </w:r>
       <w:commentRangeStart w:id="9"/>
       <w:commentRangeStart w:id="10"/>
       <w:r>
@@ -3176,178 +3138,35 @@
           <w:sz w:val="20"/>
           <w:szCs w:val="20"/>
         </w:rPr>
-        <w:t>system</w:t>
-      </w:r>
-      <w:commentRangeEnd w:id="9"/>
-      <w:r>
-        <w:rPr>
-          <w:rStyle w:val="CommentReference"/>
-          <w:sz w:val="20"/>
-          <w:szCs w:val="20"/>
-        </w:rPr>
-        <w:commentReference w:id="9"/>
-      </w:r>
-      <w:commentRangeEnd w:id="10"/>
-      <w:r>
-        <w:rPr>
-          <w:rStyle w:val="CommentReference"/>
-          <w:sz w:val="20"/>
-          <w:szCs w:val="20"/>
-        </w:rPr>
-        <w:commentReference w:id="10"/>
-      </w:r>
-      <w:r>
-        <w:rPr>
-          <w:sz w:val="20"/>
-          <w:szCs w:val="20"/>
-        </w:rPr>
-        <w:t xml:space="preserve"> that can deliver precision without compromising costs. Permanent magnets are readily available in different shapes, sizes and strength. Therefore, surgical tools or medical devices can be equipped with a</w:t>
-      </w:r>
-      <w:r>
-        <w:rPr>
-          <w:sz w:val="20"/>
-          <w:szCs w:val="20"/>
-        </w:rPr>
-        <w:t>n appropriate</w:t>
-      </w:r>
-      <w:r>
-        <w:rPr>
-          <w:sz w:val="20"/>
-          <w:szCs w:val="20"/>
-        </w:rPr>
-        <w:t xml:space="preserve"> magnet that </w:t>
-      </w:r>
-      <w:r>
-        <w:rPr>
-          <w:sz w:val="20"/>
-          <w:szCs w:val="20"/>
-        </w:rPr>
-        <w:t>demands</w:t>
-      </w:r>
-      <w:r>
-        <w:rPr>
-          <w:sz w:val="20"/>
-          <w:szCs w:val="20"/>
-        </w:rPr>
-        <w:t xml:space="preserve"> </w:t>
-      </w:r>
-      <w:r>
-        <w:rPr>
-          <w:sz w:val="20"/>
-          <w:szCs w:val="20"/>
-        </w:rPr>
-        <w:t xml:space="preserve">only </w:t>
-      </w:r>
-      <w:r>
-        <w:rPr>
-          <w:sz w:val="20"/>
-          <w:szCs w:val="20"/>
-        </w:rPr>
-        <w:t>minimal design changes</w:t>
-      </w:r>
-      <w:r>
-        <w:rPr>
-          <w:sz w:val="20"/>
-          <w:szCs w:val="20"/>
-        </w:rPr>
-        <w:t>, if any at all</w:t>
-      </w:r>
-      <w:r>
-        <w:rPr>
-          <w:sz w:val="20"/>
-          <w:szCs w:val="20"/>
-        </w:rPr>
-        <w:t>.</w:t>
-      </w:r>
-      <w:r>
-        <w:rPr>
-          <w:sz w:val="20"/>
-          <w:szCs w:val="20"/>
-        </w:rPr>
-        <w:t xml:space="preserve"> P</w:t>
-      </w:r>
-      <w:r>
-        <w:rPr>
-          <w:sz w:val="20"/>
-          <w:szCs w:val="20"/>
-        </w:rPr>
-        <w:t xml:space="preserve">ermanent magnets </w:t>
-      </w:r>
-      <w:r>
-        <w:rPr>
-          <w:sz w:val="20"/>
-          <w:szCs w:val="20"/>
-        </w:rPr>
-        <w:t xml:space="preserve">also </w:t>
-      </w:r>
-      <w:r>
-        <w:rPr>
-          <w:sz w:val="20"/>
-          <w:szCs w:val="20"/>
-        </w:rPr>
-        <w:t xml:space="preserve">do not require power, which </w:t>
-      </w:r>
-      <w:r>
-        <w:rPr>
-          <w:sz w:val="20"/>
-          <w:szCs w:val="20"/>
-        </w:rPr>
-        <w:t>further</w:t>
-      </w:r>
-      <w:r>
-        <w:rPr>
-          <w:sz w:val="20"/>
-          <w:szCs w:val="20"/>
-        </w:rPr>
-        <w:t xml:space="preserve"> reduces the need for </w:t>
-      </w:r>
-      <w:r>
-        <w:rPr>
-          <w:sz w:val="20"/>
-          <w:szCs w:val="20"/>
-        </w:rPr>
-        <w:t xml:space="preserve">the </w:t>
-      </w:r>
-      <w:r>
-        <w:rPr>
-          <w:sz w:val="20"/>
-          <w:szCs w:val="20"/>
-        </w:rPr>
-        <w:t xml:space="preserve">redesign and adaptation of the tool </w:t>
-      </w:r>
-      <w:r>
-        <w:rPr>
-          <w:sz w:val="20"/>
-          <w:szCs w:val="20"/>
-        </w:rPr>
-        <w:t xml:space="preserve">or device to be tracked. </w:t>
-      </w:r>
-      <w:commentRangeEnd w:id="7"/>
-      <w:r>
-        <w:rPr>
-          <w:rStyle w:val="CommentReference"/>
-          <w:sz w:val="20"/>
-          <w:szCs w:val="20"/>
-        </w:rPr>
-        <w:commentReference w:id="7"/>
-      </w:r>
-      <w:commentRangeEnd w:id="8"/>
-    </w:p>
-    <w:p>
-      <w:pPr>
-        <w:pStyle w:val="NoSpacing"/>
-        <w:rPr>
-          <w:sz w:val="20"/>
-          <w:szCs w:val="20"/>
-        </w:rPr>
-      </w:pPr>
-      <w:r>
-        <w:rPr>
-          <w:rStyle w:val="CommentReference"/>
-          <w:sz w:val="20"/>
-          <w:szCs w:val="20"/>
-        </w:rPr>
-        <w:commentReference w:id="8"/>
+        <w:t xml:space="preserve">ermanent magnets were chosen to </w:t>
+      </w:r>
+      <w:r>
+        <w:rPr>
+          <w:sz w:val="20"/>
+          <w:szCs w:val="20"/>
+        </w:rPr>
+        <w:t>enable</w:t>
+      </w:r>
+      <w:r>
+        <w:rPr>
+          <w:sz w:val="20"/>
+          <w:szCs w:val="20"/>
+        </w:rPr>
+        <w:t xml:space="preserve"> a simple </w:t>
+      </w:r>
+      <w:r>
+        <w:rPr>
+          <w:sz w:val="20"/>
+          <w:szCs w:val="20"/>
+        </w:rPr>
+        <w:t>but</w:t>
+      </w:r>
+      <w:r>
+        <w:rPr>
+          <w:sz w:val="20"/>
+          <w:szCs w:val="20"/>
+        </w:rPr>
+        <w:t xml:space="preserve"> versatile </w:t>
       </w:r>
       <w:commentRangeStart w:id="11"/>
       <w:commentRangeStart w:id="12"/>
@@ -3356,16 +3175,201 @@
           <w:sz w:val="20"/>
           <w:szCs w:val="20"/>
         </w:rPr>
+        <w:t>system</w:t>
+      </w:r>
+      <w:commentRangeEnd w:id="11"/>
+      <w:r>
+        <w:rPr>
+          <w:rStyle w:val="CommentReference"/>
+          <w:sz w:val="20"/>
+          <w:szCs w:val="20"/>
+        </w:rPr>
+        <w:commentReference w:id="11"/>
+      </w:r>
+      <w:commentRangeEnd w:id="12"/>
+      <w:r>
+        <w:rPr>
+          <w:rStyle w:val="CommentReference"/>
+          <w:sz w:val="20"/>
+          <w:szCs w:val="20"/>
+        </w:rPr>
+        <w:commentReference w:id="12"/>
+      </w:r>
+      <w:r>
+        <w:rPr>
+          <w:sz w:val="20"/>
+          <w:szCs w:val="20"/>
+        </w:rPr>
+        <w:t xml:space="preserve"> that can deliver precision without compromising costs. Permanent magnets are readily available in different shapes, sizes and strength. Therefore, surgical tools or medical devices can be equipped with a</w:t>
+      </w:r>
+      <w:r>
+        <w:rPr>
+          <w:sz w:val="20"/>
+          <w:szCs w:val="20"/>
+        </w:rPr>
+        <w:t>n appropriate</w:t>
+      </w:r>
+      <w:r>
+        <w:rPr>
+          <w:sz w:val="20"/>
+          <w:szCs w:val="20"/>
+        </w:rPr>
+        <w:t xml:space="preserve"> magnet that </w:t>
+      </w:r>
+      <w:r>
+        <w:rPr>
+          <w:sz w:val="20"/>
+          <w:szCs w:val="20"/>
+        </w:rPr>
+        <w:t>demands</w:t>
+      </w:r>
+      <w:r>
+        <w:rPr>
+          <w:sz w:val="20"/>
+          <w:szCs w:val="20"/>
+        </w:rPr>
+        <w:t xml:space="preserve"> </w:t>
+      </w:r>
+      <w:r>
+        <w:rPr>
+          <w:sz w:val="20"/>
+          <w:szCs w:val="20"/>
+        </w:rPr>
+        <w:t xml:space="preserve">only </w:t>
+      </w:r>
+      <w:r>
+        <w:rPr>
+          <w:sz w:val="20"/>
+          <w:szCs w:val="20"/>
+        </w:rPr>
+        <w:t>minimal design changes</w:t>
+      </w:r>
+      <w:r>
+        <w:rPr>
+          <w:sz w:val="20"/>
+          <w:szCs w:val="20"/>
+        </w:rPr>
+        <w:t>, if any at all</w:t>
+      </w:r>
+      <w:r>
+        <w:rPr>
+          <w:sz w:val="20"/>
+          <w:szCs w:val="20"/>
+        </w:rPr>
+        <w:t>.</w:t>
+      </w:r>
+      <w:r>
+        <w:rPr>
+          <w:sz w:val="20"/>
+          <w:szCs w:val="20"/>
+        </w:rPr>
+        <w:t xml:space="preserve"> P</w:t>
+      </w:r>
+      <w:r>
+        <w:rPr>
+          <w:sz w:val="20"/>
+          <w:szCs w:val="20"/>
+        </w:rPr>
+        <w:t xml:space="preserve">ermanent magnets </w:t>
+      </w:r>
+      <w:r>
+        <w:rPr>
+          <w:sz w:val="20"/>
+          <w:szCs w:val="20"/>
+        </w:rPr>
+        <w:t xml:space="preserve">also </w:t>
+      </w:r>
+      <w:r>
+        <w:rPr>
+          <w:sz w:val="20"/>
+          <w:szCs w:val="20"/>
+        </w:rPr>
+        <w:t xml:space="preserve">do not require power, which </w:t>
+      </w:r>
+      <w:r>
+        <w:rPr>
+          <w:sz w:val="20"/>
+          <w:szCs w:val="20"/>
+        </w:rPr>
+        <w:t>further</w:t>
+      </w:r>
+      <w:r>
+        <w:rPr>
+          <w:sz w:val="20"/>
+          <w:szCs w:val="20"/>
+        </w:rPr>
+        <w:t xml:space="preserve"> reduces the need for </w:t>
+      </w:r>
+      <w:r>
+        <w:rPr>
+          <w:sz w:val="20"/>
+          <w:szCs w:val="20"/>
+        </w:rPr>
+        <w:t xml:space="preserve">the </w:t>
+      </w:r>
+      <w:r>
+        <w:rPr>
+          <w:sz w:val="20"/>
+          <w:szCs w:val="20"/>
+        </w:rPr>
+        <w:t xml:space="preserve">redesign and adaptation of the tool </w:t>
+      </w:r>
+      <w:r>
+        <w:rPr>
+          <w:sz w:val="20"/>
+          <w:szCs w:val="20"/>
+        </w:rPr>
+        <w:t xml:space="preserve">or device to be tracked. </w:t>
+      </w:r>
+      <w:commentRangeEnd w:id="8"/>
+      <w:r>
+        <w:rPr>
+          <w:rStyle w:val="CommentReference"/>
+          <w:sz w:val="20"/>
+          <w:szCs w:val="20"/>
+        </w:rPr>
+        <w:commentReference w:id="8"/>
+      </w:r>
+      <w:commentRangeEnd w:id="9"/>
+      <w:commentRangeEnd w:id="10"/>
+    </w:p>
+    <w:p>
+      <w:pPr>
+        <w:pStyle w:val="NoSpacing"/>
+        <w:rPr>
+          <w:sz w:val="20"/>
+          <w:szCs w:val="20"/>
+        </w:rPr>
+      </w:pPr>
+      <w:r>
+        <w:rPr>
+          <w:rStyle w:val="CommentReference"/>
+          <w:sz w:val="20"/>
+          <w:szCs w:val="20"/>
+        </w:rPr>
+        <w:commentReference w:id="9"/>
+      </w:r>
+      <w:r>
+        <w:rPr>
+          <w:rStyle w:val="CommentReference"/>
+        </w:rPr>
+        <w:commentReference w:id="10"/>
+      </w:r>
+      <w:commentRangeStart w:id="13"/>
+      <w:commentRangeStart w:id="14"/>
+      <w:r>
+        <w:rPr>
+          <w:sz w:val="20"/>
+          <w:szCs w:val="20"/>
+        </w:rPr>
         <w:t xml:space="preserve">A disc-shaped, </w:t>
       </w:r>
       <w:r>
         <w:rPr>
-          <w:b/>
-          <w:color w:val="FF0000"/>
-          <w:sz w:val="20"/>
-          <w:szCs w:val="20"/>
-        </w:rPr>
-        <w:t>[VALUE]</w:t>
+          <w:sz w:val="20"/>
+          <w:szCs w:val="20"/>
+        </w:rPr>
+        <w:t xml:space="preserve">30 </w:t>
       </w:r>
       <w:r>
         <w:rPr>
@@ -3402,16 +3406,16 @@
         </w:rPr>
         <w:t>system. The magnet’s dipole field was assumed to be ideal and its diploe moment was calculated empirically.</w:t>
       </w:r>
-      <w:commentRangeEnd w:id="11"/>
+      <w:commentRangeEnd w:id="13"/>
       <w:r>
         <w:rPr>
           <w:rStyle w:val="CommentReference"/>
           <w:sz w:val="20"/>
           <w:szCs w:val="20"/>
         </w:rPr>
-        <w:commentReference w:id="11"/>
-      </w:r>
-      <w:commentRangeEnd w:id="12"/>
+        <w:commentReference w:id="13"/>
+      </w:r>
+      <w:commentRangeEnd w:id="14"/>
     </w:p>
     <w:p>
       <w:pPr>
@@ -3427,7 +3431,7 @@
           <w:sz w:val="20"/>
           <w:szCs w:val="20"/>
         </w:rPr>
-        <w:commentReference w:id="12"/>
+        <w:commentReference w:id="14"/>
       </w:r>
     </w:p>
     <w:p>
@@ -4490,7 +4494,14 @@
           <w:sz w:val="20"/>
           <w:szCs w:val="20"/>
         </w:rPr>
-        <w:t xml:space="preserve"> and </w:t>
+        <w:t xml:space="preserve"> </w:t>
+      </w:r>
+      <w:r>
+        <w:rPr>
+          <w:sz w:val="20"/>
+          <w:szCs w:val="20"/>
+        </w:rPr>
+        <w:t xml:space="preserve">and </w:t>
       </w:r>
       <m:oMath>
         <m:sSub>
@@ -4725,7 +4736,7 @@
           <w:szCs w:val="20"/>
         </w:rPr>
       </w:pPr>
-      <w:commentRangeStart w:id="13"/>
+      <w:commentRangeStart w:id="15"/>
       <w:r>
         <w:rPr>
           <w:rStyle w:val="Strong"/>
@@ -4734,48 +4745,306 @@
         </w:rPr>
         <w:t>Sensor Array and Tracking Algorithm</w:t>
       </w:r>
-      <w:commentRangeEnd w:id="13"/>
+      <w:commentRangeEnd w:id="15"/>
       <w:r>
         <w:rPr>
           <w:rStyle w:val="CommentReference"/>
         </w:rPr>
-        <w:commentReference w:id="13"/>
+        <w:commentReference w:id="15"/>
+      </w:r>
+    </w:p>
+    <w:p>
+      <w:pPr>
+        <w:spacing w:before="100" w:after="100"/>
+        <w:ind w:firstLine="270"/>
+      </w:pPr>
+      <w:r>
+        <w:t xml:space="preserve">To determine the position of the permanent magnet in 3D space, at least three magnetic field measurements are needed. In other words, three sensors are needed to triangulate the position of the permanent </w:t>
+      </w:r>
+      <w:r>
+        <w:t xml:space="preserve">magnet. </w:t>
+      </w:r>
+      <w:r>
+        <w:t>To enhance the range and accuracy of the tracking system</w:t>
+      </w:r>
+      <w:r>
+        <w:t xml:space="preserve"> however</w:t>
+      </w:r>
+      <w:r>
+        <w:t xml:space="preserve">, an array of six </w:t>
+      </w:r>
+      <w:r>
+        <w:rPr>
+          <w:i/>
+        </w:rPr>
+        <w:t>SparkFun LSM9DS1 IMU</w:t>
+      </w:r>
+      <w:r>
+        <w:t xml:space="preserve"> sensors</w:t>
+      </w:r>
+      <w:r>
+        <w:t xml:space="preserve"> was built.</w:t>
+      </w:r>
+      <w:r>
+        <w:t xml:space="preserve"> </w:t>
+      </w:r>
+      <w:r>
+        <w:t>Due to I</w:t>
+      </w:r>
+      <w:r>
+        <w:rPr>
+          <w:vertAlign w:val="superscript"/>
+        </w:rPr>
+        <w:t>2</w:t>
+      </w:r>
+      <w:r>
+        <w:t xml:space="preserve">C address conflicts, magnetometer communication was mediated using a </w:t>
+      </w:r>
+      <w:r>
+        <w:rPr>
+          <w:i/>
+        </w:rPr>
+        <w:t>SparkFun 74HC4051 8-channel</w:t>
+      </w:r>
+      <w:r>
+        <w:t xml:space="preserve"> </w:t>
+      </w:r>
+      <w:r>
+        <w:rPr>
+          <w:i/>
+        </w:rPr>
+        <w:t>multiplexer</w:t>
+      </w:r>
+      <w:r>
+        <w:t xml:space="preserve">. Data was driven through an Arduino-compatible microcontroller such as the </w:t>
+      </w:r>
+      <w:r>
+        <w:rPr>
+          <w:i/>
+        </w:rPr>
+        <w:t>Arduino Mega 2560</w:t>
+      </w:r>
+      <w:r>
+        <w:t xml:space="preserve"> or </w:t>
+      </w:r>
+      <w:r>
+        <w:rPr>
+          <w:i/>
+        </w:rPr>
+        <w:t>PJRC’s Teensy 3.2</w:t>
+      </w:r>
+      <w:r>
+        <w:t xml:space="preserve"> (</w:t>
+      </w:r>
+      <w:commentRangeStart w:id="16"/>
+      <w:r>
+        <w:t>Figure #</w:t>
+      </w:r>
+      <w:commentRangeEnd w:id="16"/>
+      <w:r>
+        <w:rPr>
+          <w:rStyle w:val="CommentReference"/>
+        </w:rPr>
+        <w:commentReference w:id="16"/>
+      </w:r>
+      <w:r>
+        <w:t xml:space="preserve">). Microcontrollers formatted and transmitted magnetometer data through a Serial Bus to a PC running a custom Python script. The entire set-up was mounted </w:t>
+      </w:r>
+      <w:r>
+        <w:t>between two aluminum</w:t>
+      </w:r>
+      <w:r>
+        <w:t xml:space="preserve"> breadboa</w:t>
+      </w:r>
+      <w:r>
+        <w:t>rd with M6 taps every 25 mm. 3D-</w:t>
+      </w:r>
+      <w:r>
+        <w:t>printed holders were fabricated to secure the magne</w:t>
+      </w:r>
+      <w:r>
+        <w:t>tometers and permanent magnets.</w:t>
       </w:r>
     </w:p>
     <w:p>
       <w:pPr>
         <w:pStyle w:val="NoSpacing"/>
+        <w:ind w:firstLine="270"/>
         <w:rPr>
           <w:rStyle w:val="Strong"/>
           <w:b w:val="0"/>
           <w:bCs w:val="0"/>
-          <w:i/>
-          <w:szCs w:val="20"/>
-        </w:rPr>
-      </w:pPr>
-      <w:r>
-        <w:rPr>
-          <w:rStyle w:val="Strong"/>
-          <w:b w:val="0"/>
-          <w:bCs w:val="0"/>
-          <w:i/>
-          <w:szCs w:val="20"/>
-        </w:rPr>
-        <w:t xml:space="preserve">Summarily describe the sensor array and provide a figure of it here. </w:t>
-      </w:r>
-      <w:r>
-        <w:rPr>
-          <w:i/>
-          <w:sz w:val="20"/>
-          <w:szCs w:val="20"/>
-        </w:rPr>
-        <w:t>Put body of the paper here. Put body of the paper here.</w:t>
+          <w:szCs w:val="20"/>
+        </w:rPr>
+      </w:pPr>
+      <w:r>
+        <w:rPr>
+          <w:sz w:val="20"/>
+          <w:szCs w:val="20"/>
+        </w:rPr>
+        <w:t xml:space="preserve">Sensor readings were taken by the magnetometers at 80Hz, yielding the XYZ components of </w:t>
+      </w:r>
+      <m:oMath>
+        <m:acc>
+          <m:accPr>
+            <m:chr m:val="⃗"/>
+            <m:ctrlPr>
+              <w:rPr>
+                <w:rFonts w:ascii="Cambria Math" w:hAnsi="Cambria Math"/>
+                <w:b/>
+                <w:sz w:val="20"/>
+                <w:szCs w:val="20"/>
+              </w:rPr>
+            </m:ctrlPr>
+          </m:accPr>
+          <m:e>
+            <m:r>
+              <m:rPr>
+                <m:sty m:val="b"/>
+              </m:rPr>
+              <w:rPr>
+                <w:rFonts w:ascii="Cambria Math" w:hAnsi="Cambria Math"/>
+                <w:sz w:val="20"/>
+                <w:szCs w:val="20"/>
+              </w:rPr>
+              <m:t>H</m:t>
+            </m:r>
+          </m:e>
+        </m:acc>
+      </m:oMath>
+      <w:r>
+        <w:rPr>
+          <w:b/>
+          <w:sz w:val="20"/>
+          <w:szCs w:val="20"/>
+        </w:rPr>
+        <w:t xml:space="preserve"> </w:t>
+      </w:r>
+      <w:r>
+        <w:rPr>
+          <w:sz w:val="20"/>
+          <w:szCs w:val="20"/>
+        </w:rPr>
+        <w:t>with respect to the sensor orientation. Geomagnetism was partially accounted for using the board’s built-in declination adjustment function</w:t>
+      </w:r>
+      <w:r>
+        <w:rPr>
+          <w:sz w:val="20"/>
+          <w:szCs w:val="20"/>
+        </w:rPr>
+        <w:t xml:space="preserve">. To mitigate the effect of </w:t>
+      </w:r>
+      <w:r>
+        <w:rPr>
+          <w:sz w:val="20"/>
+          <w:szCs w:val="20"/>
+        </w:rPr>
+        <w:t xml:space="preserve">ambient magnetic fields, sensor readings were </w:t>
+      </w:r>
+      <w:r>
+        <w:rPr>
+          <w:sz w:val="20"/>
+          <w:szCs w:val="20"/>
+        </w:rPr>
+        <w:t>averaged over 50 samples.</w:t>
+      </w:r>
+      <w:r>
+        <w:rPr>
+          <w:sz w:val="20"/>
+          <w:szCs w:val="20"/>
+        </w:rPr>
+        <w:t xml:space="preserve"> </w:t>
+      </w:r>
+      <w:r>
+        <w:rPr>
+          <w:sz w:val="20"/>
+          <w:szCs w:val="20"/>
+        </w:rPr>
+        <w:t>The</w:t>
+      </w:r>
+      <w:r>
+        <w:rPr>
+          <w:sz w:val="20"/>
+          <w:szCs w:val="20"/>
+        </w:rPr>
+        <w:t xml:space="preserve"> result</w:t>
+      </w:r>
+      <w:r>
+        <w:rPr>
+          <w:sz w:val="20"/>
+          <w:szCs w:val="20"/>
+        </w:rPr>
+        <w:t>ant, treated as an offset,</w:t>
+      </w:r>
+      <w:r>
+        <w:rPr>
+          <w:sz w:val="20"/>
+          <w:szCs w:val="20"/>
+        </w:rPr>
+        <w:t xml:space="preserve"> was </w:t>
+      </w:r>
+      <w:r>
+        <w:rPr>
+          <w:sz w:val="20"/>
+          <w:szCs w:val="20"/>
+        </w:rPr>
+        <w:t xml:space="preserve">then </w:t>
+      </w:r>
+      <w:r>
+        <w:rPr>
+          <w:sz w:val="20"/>
+          <w:szCs w:val="20"/>
+        </w:rPr>
+        <w:t xml:space="preserve">subtracted from later readings. </w:t>
+      </w:r>
+      <w:r>
+        <w:rPr>
+          <w:sz w:val="20"/>
+          <w:szCs w:val="20"/>
+        </w:rPr>
+        <w:t>Readings ranged between</w:t>
+      </w:r>
+      <w:r>
+        <w:rPr>
+          <w:sz w:val="20"/>
+          <w:szCs w:val="20"/>
+        </w:rPr>
+        <w:t xml:space="preserve"> ±20 Milligauss</w:t>
+      </w:r>
+      <w:r>
+        <w:rPr>
+          <w:sz w:val="20"/>
+          <w:szCs w:val="20"/>
+        </w:rPr>
+        <w:t xml:space="preserve"> and</w:t>
+      </w:r>
+      <w:r>
+        <w:rPr>
+          <w:sz w:val="20"/>
+          <w:szCs w:val="20"/>
+        </w:rPr>
+        <w:t xml:space="preserve"> ±16 Gauss, </w:t>
+      </w:r>
+      <w:r>
+        <w:rPr>
+          <w:sz w:val="20"/>
+          <w:szCs w:val="20"/>
+        </w:rPr>
+        <w:t>in accordance</w:t>
+      </w:r>
+      <w:r>
+        <w:rPr>
+          <w:sz w:val="20"/>
+          <w:szCs w:val="20"/>
+        </w:rPr>
+        <w:t xml:space="preserve"> to the built-in 16-bit analog to digital converter in the chip.</w:t>
       </w:r>
     </w:p>
     <w:p>
       <w:pPr>
         <w:pStyle w:val="NoSpacing"/>
         <w:rPr>
+          <w:ins w:id="17" w:author="WOLF512" w:date="2017-10-31T00:35:00Z"/>
           <w:kern w:val="0"/>
           <w:sz w:val="20"/>
           <w:szCs w:val="20"/>
@@ -4786,17 +5055,40 @@
           <w:sz w:val="20"/>
           <w:szCs w:val="20"/>
         </w:rPr>
-        <w:t xml:space="preserve">Data retrieval and position tracking was driven by a custom Python script developed on a PC. Based on Eqns. (2), (3) and (4), each magnetometer allowed the Python script to assemble one equation, for a total of six equations using the entire array. </w:t>
-      </w:r>
-      <w:commentRangeStart w:id="14"/>
-      <w:r>
-        <w:rPr>
-          <w:sz w:val="20"/>
-          <w:szCs w:val="20"/>
-        </w:rPr>
-        <w:t>The resulting non-linear system had no analytical solution, thus requiring a numerical approach.</w:t>
-      </w:r>
-      <w:commentRangeEnd w:id="14"/>
+        <w:t xml:space="preserve">Data retrieval and position tracking was driven by a custom Python script developed on a PC. Based on Eqns. (2), (3) and (4), </w:t>
+      </w:r>
+      <w:r>
+        <w:rPr>
+          <w:sz w:val="20"/>
+          <w:szCs w:val="20"/>
+        </w:rPr>
+        <w:lastRenderedPageBreak/>
+        <w:t xml:space="preserve">each magnetometer allowed the Python script to assemble one equation, for a total of six equations using the entire array. </w:t>
+      </w:r>
+      <w:commentRangeStart w:id="18"/>
+      <w:commentRangeStart w:id="19"/>
+      <w:r>
+        <w:rPr>
+          <w:sz w:val="20"/>
+          <w:szCs w:val="20"/>
+        </w:rPr>
+        <w:t xml:space="preserve">The resulting non-linear system </w:t>
+      </w:r>
+      <w:r>
+        <w:rPr>
+          <w:sz w:val="20"/>
+          <w:szCs w:val="20"/>
+        </w:rPr>
+        <w:t>was solved numerically</w:t>
+      </w:r>
+      <w:r>
+        <w:rPr>
+          <w:sz w:val="20"/>
+          <w:szCs w:val="20"/>
+        </w:rPr>
+        <w:t>.</w:t>
+      </w:r>
+      <w:commentRangeEnd w:id="18"/>
       <w:r>
         <w:rPr>
           <w:rStyle w:val="CommentReference"/>
@@ -4804,22 +5096,21 @@
           <w:sz w:val="20"/>
           <w:szCs w:val="20"/>
         </w:rPr>
-        <w:commentReference w:id="14"/>
-      </w:r>
-      <w:r>
-        <w:rPr>
-          <w:sz w:val="20"/>
-          <w:szCs w:val="20"/>
-        </w:rPr>
-        <w:t xml:space="preserve"> SciPy’s implementation of the Levenberg-Marquardt (LMA) method was used to solve the resulting non-linear system. The script constructed a </w:t>
-      </w:r>
-      <w:r>
-        <w:rPr>
-          <w:sz w:val="20"/>
-          <w:szCs w:val="20"/>
-        </w:rPr>
-        <w:lastRenderedPageBreak/>
-        <w:t>determinable system of equations using the data from the three magnetometers observing the largest</w:t>
+        <w:commentReference w:id="18"/>
+      </w:r>
+      <w:commentRangeEnd w:id="19"/>
+      <w:r>
+        <w:rPr>
+          <w:rStyle w:val="CommentReference"/>
+        </w:rPr>
+        <w:commentReference w:id="19"/>
+      </w:r>
+      <w:r>
+        <w:rPr>
+          <w:sz w:val="20"/>
+          <w:szCs w:val="20"/>
+        </w:rPr>
+        <w:t xml:space="preserve"> SciPy’s implementation of the Levenberg-Marquardt (LMA) method was used to solve the resulting non-linear system. The script constructed a determinable system of equations using the data from the three magnetometers observing the largest</w:t>
       </w:r>
       <m:oMath>
         <m:r>
@@ -4880,16 +5171,14 @@
         </w:rPr>
         <w:t>.</w:t>
       </w:r>
-    </w:p>
-    <w:p>
-      <w:pPr>
-        <w:pStyle w:val="NoSpacing"/>
-        <w:rPr>
-          <w:ins w:id="15" w:author="WOLF512" w:date="2017-10-31T00:35:00Z"/>
-          <w:sz w:val="20"/>
-          <w:szCs w:val="20"/>
-        </w:rPr>
-      </w:pPr>
+      <w:r>
+        <w:rPr>
+          <w:kern w:val="0"/>
+          <w:sz w:val="20"/>
+          <w:szCs w:val="20"/>
+        </w:rPr>
+        <w:t xml:space="preserve"> </w:t>
+      </w:r>
       <w:r>
         <w:rPr>
           <w:sz w:val="20"/>
@@ -4897,14 +5186,55 @@
         </w:rPr>
         <w:t xml:space="preserve">LMA was chosen for its robustness and speed of convergence. Solutions typically converge within </w:t>
       </w:r>
-      <w:r>
-        <w:rPr>
-          <w:b/>
-          <w:color w:val="FF0000"/>
-          <w:sz w:val="20"/>
-          <w:szCs w:val="20"/>
-        </w:rPr>
-        <w:t>[2ms]</w:t>
+      <w:commentRangeStart w:id="20"/>
+      <w:r>
+        <w:rPr>
+          <w:sz w:val="20"/>
+          <w:szCs w:val="20"/>
+        </w:rPr>
+        <w:t>2</w:t>
+      </w:r>
+      <w:r>
+        <w:rPr>
+          <w:sz w:val="20"/>
+          <w:szCs w:val="20"/>
+        </w:rPr>
+        <w:t xml:space="preserve"> </w:t>
+      </w:r>
+      <w:r>
+        <w:rPr>
+          <w:sz w:val="20"/>
+          <w:szCs w:val="20"/>
+        </w:rPr>
+        <w:t>m</w:t>
+      </w:r>
+      <w:r>
+        <w:rPr>
+          <w:sz w:val="20"/>
+          <w:szCs w:val="20"/>
+        </w:rPr>
+        <w:t>illi</w:t>
+      </w:r>
+      <w:r>
+        <w:rPr>
+          <w:sz w:val="20"/>
+          <w:szCs w:val="20"/>
+        </w:rPr>
+        <w:t>s</w:t>
+      </w:r>
+      <w:r>
+        <w:rPr>
+          <w:sz w:val="20"/>
+          <w:szCs w:val="20"/>
+        </w:rPr>
+        <w:t>econds</w:t>
+      </w:r>
+      <w:commentRangeEnd w:id="20"/>
+      <w:r>
+        <w:rPr>
+          <w:rStyle w:val="CommentReference"/>
+        </w:rPr>
+        <w:commentReference w:id="20"/>
       </w:r>
       <w:r>
         <w:rPr>
@@ -4921,32 +5251,81 @@
           <w:rStyle w:val="Strong"/>
           <w:b w:val="0"/>
           <w:bCs w:val="0"/>
-          <w:i/>
-          <w:szCs w:val="20"/>
-        </w:rPr>
-      </w:pPr>
-      <w:commentRangeStart w:id="16"/>
-      <w:r>
-        <w:rPr>
-          <w:i/>
-          <w:sz w:val="20"/>
-          <w:szCs w:val="20"/>
-        </w:rPr>
-        <w:t>Upon convergence of the LMA, values were logged to determine point accuracy (Table 2, 3) and motion tracking capabilities (Figure 3, 4). The entire process described above, from sensor calibration to data collection and numerical solution has been summarized in Figure 2.</w:t>
-      </w:r>
-      <w:commentRangeEnd w:id="16"/>
+        </w:rPr>
+      </w:pPr>
+      <w:commentRangeStart w:id="21"/>
+      <w:commentRangeStart w:id="22"/>
+      <w:r>
+        <w:rPr>
+          <w:sz w:val="20"/>
+          <w:szCs w:val="20"/>
+        </w:rPr>
+        <w:t xml:space="preserve">Upon convergence of the LMA, values were logged to determine point accuracy (Table </w:t>
+      </w:r>
+      <w:r>
+        <w:rPr>
+          <w:sz w:val="20"/>
+          <w:szCs w:val="20"/>
+        </w:rPr>
+        <w:t>1</w:t>
+      </w:r>
+      <w:r>
+        <w:rPr>
+          <w:sz w:val="20"/>
+          <w:szCs w:val="20"/>
+        </w:rPr>
+        <w:t xml:space="preserve">) and motion tracking capabilities (Figure </w:t>
+      </w:r>
+      <w:r>
+        <w:rPr>
+          <w:sz w:val="20"/>
+          <w:szCs w:val="20"/>
+        </w:rPr>
+        <w:t>#, #</w:t>
+      </w:r>
+      <w:r>
+        <w:rPr>
+          <w:sz w:val="20"/>
+          <w:szCs w:val="20"/>
+        </w:rPr>
+        <w:t>). The entire process described above, from sensor calibration to data collection and numerical solution has been summarized in Figure 2.</w:t>
+      </w:r>
+      <w:commentRangeEnd w:id="21"/>
       <w:r>
         <w:rPr>
           <w:rStyle w:val="CommentReference"/>
           <w:sz w:val="20"/>
           <w:szCs w:val="20"/>
         </w:rPr>
-        <w:commentReference w:id="16"/>
-      </w:r>
+        <w:commentReference w:id="21"/>
+      </w:r>
+      <w:commentRangeEnd w:id="22"/>
+      <w:r>
+        <w:rPr>
+          <w:rStyle w:val="Strong"/>
+          <w:b w:val="0"/>
+          <w:bCs w:val="0"/>
+          <w:szCs w:val="20"/>
+        </w:rPr>
+        <w:commentReference w:id="22"/>
+      </w:r>
+    </w:p>
+    <w:p>
+      <w:pPr>
+        <w:pStyle w:val="NoSpacing"/>
+        <w:ind w:firstLine="0"/>
+        <w:rPr>
+          <w:rStyle w:val="Strong"/>
+          <w:b w:val="0"/>
+          <w:bCs w:val="0"/>
+          <w:szCs w:val="20"/>
+        </w:rPr>
+      </w:pPr>
     </w:p>
     <w:p>
       <w:pPr>
         <w:pStyle w:val="Heading1"/>
+        <w:spacing w:before="0"/>
       </w:pPr>
       <w:r>
         <w:t>Results</w:t>
@@ -4993,7 +5372,7 @@
           </w:rPr>
           <m:t>K</m:t>
         </m:r>
-        <w:commentRangeStart w:id="17"/>
+        <w:commentRangeStart w:id="23"/>
         <m:r>
           <w:rPr>
             <w:rFonts w:ascii="Cambria Math" w:hAnsi="Cambria Math"/>
@@ -5088,12 +5467,12 @@
       <w:r>
         <w:t>.</w:t>
       </w:r>
-      <w:commentRangeEnd w:id="17"/>
+      <w:commentRangeEnd w:id="23"/>
       <w:r>
         <w:rPr>
           <w:rStyle w:val="CommentReference"/>
         </w:rPr>
-        <w:commentReference w:id="17"/>
+        <w:commentReference w:id="23"/>
       </w:r>
     </w:p>
     <w:p>
@@ -5116,64 +5495,144 @@
           <w:rFonts w:ascii="Arial" w:hAnsi="Arial" w:cs="Arial"/>
           <w:b/>
         </w:rPr>
-        <w:t>Point Accuracy</w:t>
+        <w:t>P</w:t>
+      </w:r>
+      <w:r>
+        <w:rPr>
+          <w:rFonts w:ascii="Arial" w:hAnsi="Arial" w:cs="Arial"/>
+          <w:b/>
+        </w:rPr>
+        <w:t>osition Tracking</w:t>
+      </w:r>
+      <w:r>
+        <w:rPr>
+          <w:rFonts w:ascii="Arial" w:hAnsi="Arial" w:cs="Arial"/>
+          <w:b/>
+        </w:rPr>
+        <w:t xml:space="preserve"> Accuracy</w:t>
       </w:r>
     </w:p>
     <w:p>
       <w:pPr>
         <w:pStyle w:val="BodyTextIndent"/>
       </w:pPr>
-    </w:p>
-    <w:p>
-      <w:pPr>
-        <w:pStyle w:val="BodyTextIndent"/>
-      </w:pPr>
-      <w:r>
-        <w:t>Using an aluminum optical breadboard (600 mm x 600 mm, M6 taps, 25 mm apart) and 3D printed standoffs</w:t>
-      </w:r>
-    </w:p>
-    <w:p>
-      <w:pPr>
-        <w:pStyle w:val="BodyTextIndent"/>
-      </w:pPr>
-    </w:p>
-    <w:p>
-      <w:pPr>
-        <w:pStyle w:val="BodyTextIndent"/>
-      </w:pPr>
-      <w:r>
-        <w:t>Using our 2D sensor array, position tracking accuracy was studied by placing each permanent magnet in 20 different locations within the array. On average, 20 seconds of sensor readings were recorded for each location. The difference between the expected and observed X and Y positions was recorded, in millimeters, as X</w:t>
-      </w:r>
-      <w:r>
-        <w:rPr>
-          <w:vertAlign w:val="subscript"/>
-        </w:rPr>
-        <w:t>off</w:t>
-      </w:r>
-      <w:r>
-        <w:t xml:space="preserve"> and Y</w:t>
-      </w:r>
-      <w:r>
-        <w:rPr>
-          <w:vertAlign w:val="subscript"/>
-        </w:rPr>
-        <w:t>off</w:t>
-      </w:r>
-      <w:r>
-        <w:t>. A percentage error was calculated as the ratio of these differences to the original X and Y positions. The values reported here represent the average position difference and error among the 20 points sampled using each magnet (Table 2, 3).</w:t>
-      </w:r>
-    </w:p>
-    <w:p>
-      <w:pPr>
-        <w:pStyle w:val="BodyTextIndent"/>
-      </w:pPr>
-    </w:p>
-    <w:p>
-      <w:pPr>
-        <w:ind w:firstLine="360"/>
-      </w:pPr>
-      <w:r>
-        <w:t>The position difference and thus the error was observed to be greater in the case of the small permanent magnet. The weaker magnetic field and magnetic field moment K can support this observation.</w:t>
+      <w:r>
+        <w:t>P</w:t>
+      </w:r>
+      <w:r>
+        <w:t xml:space="preserve">osition tracking accuracy was studied by placing </w:t>
+      </w:r>
+      <w:r>
+        <w:t>the</w:t>
+      </w:r>
+      <w:r>
+        <w:t xml:space="preserve"> permanent magnet </w:t>
+      </w:r>
+      <w:r>
+        <w:t>at</w:t>
+      </w:r>
+      <w:r>
+        <w:t xml:space="preserve"> </w:t>
+      </w:r>
+      <w:commentRangeStart w:id="24"/>
+      <w:r>
+        <w:t>20</w:t>
+      </w:r>
+      <w:commentRangeEnd w:id="24"/>
+      <w:r>
+        <w:rPr>
+          <w:rStyle w:val="CommentReference"/>
+        </w:rPr>
+        <w:commentReference w:id="24"/>
+      </w:r>
+      <w:r>
+        <w:t xml:space="preserve"> different locations </w:t>
+      </w:r>
+      <w:r>
+        <w:t xml:space="preserve">over the </w:t>
+      </w:r>
+      <w:r>
+        <w:t xml:space="preserve">sensor </w:t>
+      </w:r>
+      <w:r>
+        <w:t>array, varying x, y and z coordinates using 3D-printed standoffs</w:t>
+      </w:r>
+      <w:r>
+        <w:t xml:space="preserve">. </w:t>
+      </w:r>
+      <w:r>
+        <w:t>At each location, sensor reading</w:t>
+      </w:r>
+      <w:r>
+        <w:t>s</w:t>
+      </w:r>
+      <w:r>
+        <w:t xml:space="preserve"> and position calculations were recorded over </w:t>
+      </w:r>
+      <w:r>
+        <w:t>20</w:t>
+      </w:r>
+      <w:r>
+        <w:t xml:space="preserve"> seconds</w:t>
+      </w:r>
+      <w:r>
+        <w:t xml:space="preserve">. </w:t>
+      </w:r>
+      <w:r>
+        <w:t>Accuracy was defined as t</w:t>
+      </w:r>
+      <w:r>
+        <w:t xml:space="preserve">he difference between </w:t>
+      </w:r>
+      <w:r>
+        <w:t>the expected and observed x, y and z coordinates</w:t>
+      </w:r>
+      <w:r>
+        <w:t xml:space="preserve"> (</w:t>
+      </w:r>
+      <w:r>
+        <w:rPr>
+          <w:rFonts w:ascii="Calibri" w:hAnsi="Calibri"/>
+        </w:rPr>
+        <w:t>∆</w:t>
+      </w:r>
+      <w:r>
+        <w:t xml:space="preserve">x, </w:t>
+      </w:r>
+      <w:r>
+        <w:rPr>
+          <w:rFonts w:ascii="Calibri" w:hAnsi="Calibri"/>
+        </w:rPr>
+        <w:t>∆</w:t>
+      </w:r>
+      <w:r>
+        <w:t xml:space="preserve">y, </w:t>
+      </w:r>
+      <w:r>
+        <w:rPr>
+          <w:rFonts w:ascii="Calibri" w:hAnsi="Calibri"/>
+        </w:rPr>
+        <w:t>∆</w:t>
+      </w:r>
+      <w:r>
+        <w:t>z)</w:t>
+      </w:r>
+      <w:r>
+        <w:t xml:space="preserve">. </w:t>
+      </w:r>
+      <w:commentRangeStart w:id="25"/>
+      <w:r>
+        <w:t>A percentage error was calculated as the ratio of these differences to the original X and Y positions.</w:t>
+      </w:r>
+      <w:commentRangeEnd w:id="25"/>
+      <w:r>
+        <w:rPr>
+          <w:rStyle w:val="CommentReference"/>
+        </w:rPr>
+        <w:commentReference w:id="25"/>
+      </w:r>
+      <w:r>
+        <w:t xml:space="preserve"> The values reported here represent the average position difference and error among the 20 points sampled using each magnet (Table 2, 3).</w:t>
       </w:r>
     </w:p>
     <w:p>
@@ -5201,11 +5660,28 @@
     </w:p>
     <w:p>
       <w:pPr>
-        <w:spacing w:before="100" w:after="100"/>
         <w:ind w:firstLine="360"/>
       </w:pPr>
       <w:r>
-        <w:t xml:space="preserve">In addition to single point accuracy, our system was tested for motion tracking. </w:t>
+        <w:t xml:space="preserve">In addition to </w:t>
+      </w:r>
+      <w:r>
+        <w:t>static position</w:t>
+      </w:r>
+      <w:r>
+        <w:t xml:space="preserve"> accuracy,</w:t>
+      </w:r>
+      <w:r>
+        <w:t xml:space="preserve"> the </w:t>
+      </w:r>
+      <w:r>
+        <w:t>system was tested for motion</w:t>
+      </w:r>
+      <w:r>
+        <w:t xml:space="preserve"> </w:t>
+      </w:r>
+      <w:r>
+        <w:t xml:space="preserve">tracking. </w:t>
       </w:r>
       <w:r>
         <w:t>A 3D-printed track was designed to guide the permanent magnet</w:t>
@@ -5217,202 +5693,272 @@
         <w:t>d by the sensor array</w:t>
       </w:r>
       <w:r>
-        <w:t>. Position in 3D space (x, y, and z coordinates of the magnet) were time-stamp and recorded by the sensor array. Scatter plot were generated for each run (</w:t>
-      </w:r>
-      <w:commentRangeStart w:id="18"/>
+        <w:t>. Position in 3D space (x, y, and z coordinates of the magnet) w</w:t>
+      </w:r>
+      <w:r>
+        <w:t>as</w:t>
+      </w:r>
+      <w:r>
+        <w:t xml:space="preserve"> time-stamp</w:t>
+      </w:r>
+      <w:r>
+        <w:t>ed</w:t>
+      </w:r>
+      <w:r>
+        <w:t xml:space="preserve"> and recorded by the sensor array. Scatter plot were generated for each run (</w:t>
+      </w:r>
+      <w:commentRangeStart w:id="26"/>
       <w:r>
         <w:t>Figure</w:t>
       </w:r>
-      <w:commentRangeEnd w:id="18"/>
+      <w:commentRangeEnd w:id="26"/>
       <w:r>
         <w:rPr>
           <w:rStyle w:val="CommentReference"/>
         </w:rPr>
-        <w:commentReference w:id="18"/>
+        <w:commentReference w:id="26"/>
       </w:r>
       <w:r>
         <w:t xml:space="preserve"> #).</w:t>
       </w:r>
+      <w:r>
+        <w:t xml:space="preserve"> To maintain the magnet on the track, a carriage was 3D-printed to hold the magnet. The carriage, in turn, generated a constant offset in the z coordinate of the magnet (Figure #, #).</w:t>
+      </w:r>
+    </w:p>
+    <w:p>
+      <w:pPr>
+        <w:ind w:firstLine="360"/>
+      </w:pPr>
+      <w:r>
+        <w:t>The m</w:t>
+      </w:r>
+      <w:r>
+        <w:t>otion tracking performance</w:t>
+      </w:r>
+      <w:r>
+        <w:t xml:space="preserve"> of the system</w:t>
+      </w:r>
+      <w:r>
+        <w:t xml:space="preserve"> was determin</w:t>
+      </w:r>
+      <w:r>
+        <w:t xml:space="preserve">ed by estimating </w:t>
+      </w:r>
+      <w:r>
+        <w:t>a sampling rate</w:t>
+      </w:r>
+      <w:r>
+        <w:t>.</w:t>
+      </w:r>
+      <w:r>
+        <w:t xml:space="preserve"> F</w:t>
+      </w:r>
+      <w:r>
+        <w:t xml:space="preserve">or eight trials, position measurements were recorded for the duration of one lap </w:t>
+      </w:r>
+      <w:r>
+        <w:t>around the track. The number of measurements recorded was divided by the lap time to estimate a sampling rate of 23.50 ± 0.0404 samples/sec (N=8).</w:t>
+      </w:r>
+    </w:p>
+    <w:p>
+      <w:pPr>
+        <w:pStyle w:val="NomenclatureClauseTitle"/>
+        <w:spacing w:before="0"/>
+      </w:pPr>
+    </w:p>
+    <w:p>
+      <w:pPr>
+        <w:pStyle w:val="NomenclatureClauseTitle"/>
+        <w:spacing w:before="0"/>
+      </w:pPr>
+      <w:r>
+        <w:t>INterpretation</w:t>
+      </w:r>
+      <w:r>
+        <w:t xml:space="preserve"> and future work</w:t>
+      </w:r>
+    </w:p>
+    <w:p>
+      <w:pPr>
+        <w:ind w:firstLine="360"/>
+      </w:pPr>
+      <w:r>
+        <w:t xml:space="preserve">The most significant accomplishments of the work presented here encompass the design and implementation of a non-contacting position tracking method and system using affordable, open-source hardware and software components. The system gave accurate position results and performed over a wider range than other </w:t>
+      </w:r>
+      <w:r>
+        <w:t xml:space="preserve">similar </w:t>
+      </w:r>
+      <w:r>
+        <w:t xml:space="preserve">applications [2, 5, and 6]. </w:t>
+      </w:r>
+      <w:r>
+        <w:t xml:space="preserve">The system also sustained </w:t>
+      </w:r>
+      <w:r>
+        <w:t>an almost constant sampling rate when tracking a moving magnet. Last but not least</w:t>
+      </w:r>
+      <w:r>
+        <w:t>, our method worked with</w:t>
+      </w:r>
+      <w:r>
+        <w:t xml:space="preserve"> off-the-shelf permanent magnets. This capability allows for easy adaptation to devices or applications where after-market modifications must be kept to a minimum.</w:t>
+      </w:r>
+    </w:p>
+    <w:p>
+      <w:pPr>
+        <w:ind w:firstLine="360"/>
+      </w:pPr>
+      <w:r>
+        <w:t>Throughout the development of our system, our team encountered some limitations which had an effect on the results presented here.</w:t>
+      </w:r>
+      <w:r>
+        <w:rPr>
+          <w:b/>
+        </w:rPr>
+        <w:t xml:space="preserve"> </w:t>
+      </w:r>
+      <w:r>
+        <w:t>First, the system and methodology must be refined to account for rotations of the permanent magnet.</w:t>
+      </w:r>
+      <w:r>
+        <w:t xml:space="preserve"> This may require the integration of rotation calculations as described by Chen et al. [5].</w:t>
+      </w:r>
+      <w:r>
+        <w:t xml:space="preserve"> Second, the full 3D tracking range of the sensor array must be studied</w:t>
+      </w:r>
+      <w:r>
+        <w:t xml:space="preserve"> thoroughly</w:t>
+      </w:r>
+      <w:r>
+        <w:t>. Initial results in 2D and 3D tracking revealed areas and volumes where position accuracy is inconsistent w</w:t>
+      </w:r>
+      <w:r>
+        <w:t>ith the results presented here.</w:t>
+      </w:r>
+      <w:r>
+        <w:t xml:space="preserve"> Understanding range limitations may require automated, accurate testing equipment. CNC systems can be programmed to pursue a path and, therefore, perform an extensive position accuracy test and identify range limits. The same level of automation can be used to more objectively determine the system’s performance during motion tracking.</w:t>
+      </w:r>
+    </w:p>
+    <w:p>
+      <w:pPr>
+        <w:ind w:firstLine="360"/>
+      </w:pPr>
+      <w:r>
+        <w:t xml:space="preserve">Future work will seek to mitigate limitations by </w:t>
+      </w:r>
+      <w:r>
+        <w:t xml:space="preserve">improving the data collection and position calculation algorithms. As development moves forward, automated mechanisms will be implemented to evaluate system performance. Finally, hardware improvements will be aimed toward reducing system footprint by implementing micro-computers like the </w:t>
+      </w:r>
+      <w:r>
+        <w:rPr>
+          <w:i/>
+        </w:rPr>
+        <w:t>Raspberry Pi 3</w:t>
+      </w:r>
+      <w:r>
+        <w:t>.</w:t>
+      </w:r>
     </w:p>
     <w:p/>
     <w:p>
       <w:pPr>
-        <w:ind w:firstLine="360"/>
-      </w:pPr>
-      <w:r>
-        <w:t>Motion tracking experiments revealed areas of future work for our team. Scatters revealed some position inaccuracies that could be accounted for by considering the motion was not smooth (the magnet was moved along the track by hand). Furthermore, some inaccuracies could also be irrelevant when considering the actual size of the permanent magnet. Two dashed lines, following the color pattern used for the scatter, represent the approximate size of each magnet (Figure 3, 4). Overall position inaccuracies can be inferred by looking at the corresponding track designs (depicted on the top-right corner of each graph). Additionally, each track required a few minutes for completion (data gathering and plotting) which will lead our team to study hardware and software bottlenecks in pursuit of more rapid tracking.</w:t>
+        <w:pStyle w:val="ReferencesClauseTitle"/>
+        <w:spacing w:before="0"/>
+      </w:pPr>
+      <w:r>
+        <w:t>References</w:t>
+      </w:r>
+    </w:p>
+    <w:p>
+      <w:pPr>
+        <w:pStyle w:val="NoSpacing"/>
+        <w:ind w:firstLine="0"/>
+        <w:rPr>
+          <w:sz w:val="20"/>
+          <w:szCs w:val="20"/>
+        </w:rPr>
+      </w:pPr>
+    </w:p>
+    <w:p>
+      <w:pPr>
+        <w:pStyle w:val="NoSpacing"/>
+        <w:ind w:firstLine="0"/>
+        <w:rPr>
+          <w:sz w:val="20"/>
+          <w:szCs w:val="20"/>
+        </w:rPr>
+      </w:pPr>
+      <w:r>
+        <w:rPr>
+          <w:sz w:val="20"/>
+          <w:szCs w:val="20"/>
+        </w:rPr>
+        <w:t>[1] Han, X., Seki, H., Kamiya, Y., and Hikizu, M. “Wearable handwriting input device using magnetic field Geomagnetism cancellation in position calculation.”</w:t>
+      </w:r>
+      <w:r>
+        <w:rPr>
+          <w:i/>
+          <w:sz w:val="20"/>
+          <w:szCs w:val="20"/>
+        </w:rPr>
+        <w:t xml:space="preserve"> Precision Engineering</w:t>
+      </w:r>
+      <w:r>
+        <w:rPr>
+          <w:sz w:val="20"/>
+          <w:szCs w:val="20"/>
+        </w:rPr>
+        <w:t xml:space="preserve"> Vol. 33 Issue 1 (2009), pp: 37-43. DOI 10.1016/j.precisioneng.2008.03.008.</w:t>
+      </w:r>
+    </w:p>
+    <w:p>
+      <w:pPr>
+        <w:pStyle w:val="NoSpacing"/>
+        <w:rPr>
+          <w:sz w:val="20"/>
+          <w:szCs w:val="20"/>
+        </w:rPr>
+      </w:pPr>
+    </w:p>
+    <w:p>
+      <w:r>
+        <w:t xml:space="preserve">[2] Han, X., Seki, H., Kamiya, Y., and Hikizu, M. “Wearable handwriting input device using magnetic field 2nd report: Influence of misalignment of magnet and writing plane.” </w:t>
+      </w:r>
+      <w:r>
+        <w:rPr>
+          <w:i/>
+        </w:rPr>
+        <w:t>Precision Engineering</w:t>
+      </w:r>
+      <w:r>
+        <w:t xml:space="preserve"> Vol. 34 Issue 3 (2010), pp: 425-430.  DOI 10.1016/j.precisioneng.2009.12.005</w:t>
       </w:r>
     </w:p>
     <w:p/>
     <w:p>
-      <w:pPr>
-        <w:ind w:firstLine="360"/>
-      </w:pPr>
-      <w:r>
-        <w:t>Note that the coordinate system defined by mathematical principles is executed within our LMA algorithm; wherein a cylindrical magnet, orienting its North Pole along the LMA’s X-axis, lays normal to the surface. Yet, our printed output reflects a more convenient representation of the Euclidean space, whereby the LMA coordinate system is rotated about the Y-axis by 90</w:t>
-      </w:r>
-      <w:r>
-        <w:rPr>
-          <w:rFonts w:cs="Times"/>
-        </w:rPr>
-        <w:t>°</w:t>
-      </w:r>
-      <w:r>
-        <w:t xml:space="preserve"> to yield the common orientation (whereby the X’-axis extends to the right, as in Figure 3 and 4).</w:t>
-      </w:r>
-    </w:p>
-    <w:p>
-      <w:pPr>
-        <w:pStyle w:val="NomenclatureClauseTitle"/>
-      </w:pPr>
-      <w:r>
-        <w:t>INterpretation</w:t>
-      </w:r>
-    </w:p>
-    <w:p>
-      <w:pPr>
-        <w:pStyle w:val="BodyTextIndent"/>
-      </w:pPr>
-      <w:r>
-        <w:t>Put body of the paper here. Put body of the paper here. Put body of the paper here. Put body of the paper here. Put body of the paper here.</w:t>
-      </w:r>
-    </w:p>
-    <w:p>
-      <w:pPr>
-        <w:pStyle w:val="BodyTextIndent"/>
-      </w:pPr>
-      <w:r>
-        <w:t xml:space="preserve">Put body of the paper here. Put body of the paper here. Put body of the paper here. Put body of the paper here. Put body of the paper here. </w:t>
-      </w:r>
-    </w:p>
-    <w:p>
-      <w:pPr>
-        <w:pStyle w:val="AcknowledgmentsClauseTitle"/>
-      </w:pPr>
-      <w:r>
-        <w:t>Acknowledgments</w:t>
-      </w:r>
-    </w:p>
-    <w:p>
-      <w:pPr>
-        <w:pStyle w:val="BodyTextIndent"/>
-      </w:pPr>
-      <w:commentRangeStart w:id="20"/>
-      <w:commentRangeStart w:id="21"/>
-      <w:r>
-        <w:t>Thanks mom and dad.</w:t>
-      </w:r>
-      <w:commentRangeEnd w:id="20"/>
-      <w:r>
-        <w:rPr>
-          <w:rStyle w:val="CommentReference"/>
-          <w:sz w:val="20"/>
-          <w:szCs w:val="20"/>
-        </w:rPr>
-        <w:commentReference w:id="20"/>
-      </w:r>
-      <w:commentRangeEnd w:id="21"/>
-      <w:r>
-        <w:rPr>
-          <w:rStyle w:val="CommentReference"/>
-        </w:rPr>
-        <w:commentReference w:id="21"/>
-      </w:r>
-    </w:p>
-    <w:p>
-      <w:pPr>
-        <w:pStyle w:val="ReferencesClauseTitle"/>
-      </w:pPr>
-      <w:r>
-        <w:t>References</w:t>
-      </w:r>
-    </w:p>
-    <w:p>
-      <w:pPr>
-        <w:pStyle w:val="NoSpacing"/>
-        <w:rPr>
-          <w:sz w:val="20"/>
-          <w:szCs w:val="20"/>
-        </w:rPr>
-      </w:pPr>
-      <w:r>
-        <w:rPr>
-          <w:sz w:val="20"/>
-          <w:szCs w:val="20"/>
-        </w:rPr>
-        <w:t>[1] Han, X., Seki, H., Kamiya, Y., and Hikizu, M. “Wearable handwriting input device using magnetic field Geomagnetism cancellation in position calculation.”</w:t>
+      <w:r>
+        <w:t xml:space="preserve">[3] Raab, F., Blood, E., Steiner, T., and Jones, H. “Magnetic Position and Orientation Tracking System” </w:t>
       </w:r>
       <w:r>
         <w:rPr>
           <w:i/>
-          <w:sz w:val="20"/>
-          <w:szCs w:val="20"/>
-        </w:rPr>
-        <w:t xml:space="preserve"> Precision Engineering</w:t>
-      </w:r>
-      <w:r>
-        <w:rPr>
-          <w:sz w:val="20"/>
-          <w:szCs w:val="20"/>
-        </w:rPr>
-        <w:t xml:space="preserve"> Vol. 33 Issue 1 (2009), pp: 37-43. DOI 10.1016/j.precisioneng.2008.03.008.</w:t>
-      </w:r>
-    </w:p>
-    <w:p>
-      <w:pPr>
-        <w:pStyle w:val="NoSpacing"/>
-        <w:rPr>
-          <w:sz w:val="20"/>
-          <w:szCs w:val="20"/>
-        </w:rPr>
-      </w:pPr>
-    </w:p>
-    <w:p>
-      <w:r>
-        <w:t xml:space="preserve">[2] Han, X., Seki, H., Kamiya, Y., and Hikizu, M. “Wearable handwriting input device using magnetic field 2nd report: Influence of misalignment of magnet and writing plane.” </w:t>
+        </w:rPr>
+        <w:t>IEEE Transactions on Aerospace and Electronic Systems</w:t>
+      </w:r>
+      <w:r>
+        <w:t xml:space="preserve"> Vol. AES-15 No. 5 (1979), pp: 709-718</w:t>
+      </w:r>
+    </w:p>
+    <w:p/>
+    <w:p>
+      <w:r>
+        <w:t xml:space="preserve">[4] Moeslund, T., and Granum, E. “A Survey of Computer Vision-Based Human Motion Capture.” </w:t>
       </w:r>
       <w:r>
         <w:rPr>
           <w:i/>
         </w:rPr>
-        <w:t>Precision Engineering</w:t>
-      </w:r>
-      <w:r>
-        <w:t xml:space="preserve"> Vol. 34 Issue 3 (2010), pp: 425-430.  DOI 10.1016/j.precisioneng.2009.12.005</w:t>
-      </w:r>
-    </w:p>
-    <w:p/>
-    <w:p>
-      <w:r>
-        <w:t xml:space="preserve">[3] Raab, F., Blood, E., Steiner, T., and Jones, H. “Magnetic Position and Orientation Tracking System” </w:t>
-      </w:r>
-      <w:r>
-        <w:rPr>
-          <w:i/>
-        </w:rPr>
-        <w:t>IEEE Transactions on Aerospace and Electronic Systems</w:t>
-      </w:r>
-      <w:r>
-        <w:t xml:space="preserve"> Vol. AES-15 No. 5 (1979), pp: 709-718</w:t>
-      </w:r>
-    </w:p>
-    <w:p/>
-    <w:p>
-      <w:r>
-        <w:t xml:space="preserve">[4] Moeslund, T., and Granum, E. “A Survey of Computer Vision-Based Human Motion Capture.” </w:t>
-      </w:r>
-      <w:r>
-        <w:rPr>
-          <w:i/>
-        </w:rPr>
-        <w:t xml:space="preserve">Computer Vision and </w:t>
-      </w:r>
-      <w:r>
-        <w:rPr>
-          <w:i/>
-        </w:rPr>
-        <w:lastRenderedPageBreak/>
-        <w:t xml:space="preserve">Image Understanding </w:t>
+        <w:t xml:space="preserve">Computer Vision and Image Understanding </w:t>
       </w:r>
       <w:r>
         <w:t>Vol. 81, Issue 3 (2001), pp: 231-268. DOI 10.1006/cviu.2000.0897</w:t>
@@ -5502,19 +6048,20 @@
           <w:i/>
           <w:shd w:val="clear" w:color="auto" w:fill="FFFFFF"/>
         </w:rPr>
-        <w:t xml:space="preserve">Proceedings of the 2016 CHI Conference on Human Factors in Computing Systems (CHI 2016), ACM. </w:t>
-      </w:r>
-      <w:r>
-        <w:rPr>
+        <w:t xml:space="preserve">Proceedings of the 2016 CHI Conference on Human Factors in </w:t>
+      </w:r>
+      <w:r>
+        <w:rPr>
+          <w:i/>
           <w:shd w:val="clear" w:color="auto" w:fill="FFFFFF"/>
         </w:rPr>
-        <w:t xml:space="preserve">pp: 1504-1514. San Jose, </w:t>
+        <w:t xml:space="preserve">Computing Systems (CHI 2016), ACM. </w:t>
       </w:r>
       <w:r>
         <w:rPr>
           <w:shd w:val="clear" w:color="auto" w:fill="FFFFFF"/>
         </w:rPr>
-        <w:t>California, USA, May 7</w:t>
+        <w:t>pp: 1504-1514. San Jose, California, USA, May 7</w:t>
       </w:r>
       <w:r>
         <w:rPr>
@@ -5758,7 +6305,7 @@
       </w:r>
     </w:p>
   </w:comment>
-  <w:comment w:id="9" w:author="WOLF512" w:date="2018-01-24T23:46:00Z" w:initials="W">
+  <w:comment w:id="11" w:author="WOLF512" w:date="2018-01-24T23:46:00Z" w:initials="W">
     <w:p>
       <w:pPr>
         <w:pStyle w:val="CommentText"/>
@@ -5774,7 +6321,7 @@
       </w:r>
     </w:p>
   </w:comment>
-  <w:comment w:id="10" w:author="Edward Nichols" w:date="2018-01-25T23:29:00Z" w:initials="EN">
+  <w:comment w:id="12" w:author="Edward Nichols" w:date="2018-01-25T23:29:00Z" w:initials="EN">
     <w:p>
       <w:pPr>
         <w:pStyle w:val="CommentText"/>
@@ -5790,7 +6337,7 @@
       </w:r>
     </w:p>
   </w:comment>
-  <w:comment w:id="7" w:author="WOLF512" w:date="2018-01-24T23:50:00Z" w:initials="W">
+  <w:comment w:id="8" w:author="WOLF512" w:date="2018-01-24T23:50:00Z" w:initials="W">
     <w:p>
       <w:pPr>
         <w:pStyle w:val="CommentText"/>
@@ -5806,7 +6353,7 @@
       </w:r>
     </w:p>
   </w:comment>
-  <w:comment w:id="8" w:author="Edward Nichols" w:date="2018-01-25T23:29:00Z" w:initials="EN">
+  <w:comment w:id="9" w:author="Edward Nichols" w:date="2018-01-25T23:29:00Z" w:initials="EN">
     <w:p>
       <w:pPr>
         <w:pStyle w:val="CommentText"/>
@@ -5828,7 +6375,7 @@
       </w:r>
     </w:p>
   </w:comment>
-  <w:comment w:id="11" w:author="WOLF512" w:date="2018-01-24T23:49:00Z" w:initials="W">
+  <w:comment w:id="10" w:author="WOLF512" w:date="2018-01-29T22:11:00Z" w:initials="W">
     <w:p>
       <w:pPr>
         <w:pStyle w:val="CommentText"/>
@@ -5840,11 +6387,27 @@
         <w:annotationRef/>
       </w:r>
       <w:r>
+        <w:t>Ready!</w:t>
+      </w:r>
+    </w:p>
+  </w:comment>
+  <w:comment w:id="13" w:author="WOLF512" w:date="2018-01-24T23:49:00Z" w:initials="W">
+    <w:p>
+      <w:pPr>
+        <w:pStyle w:val="CommentText"/>
+      </w:pPr>
+      <w:r>
+        <w:rPr>
+          <w:rStyle w:val="CommentReference"/>
+        </w:rPr>
+        <w:annotationRef/>
+      </w:r>
+      <w:r>
         <w:t>Going to one magnet, eliminating the table</w:t>
       </w:r>
     </w:p>
   </w:comment>
-  <w:comment w:id="12" w:author="Edward Nichols" w:date="2018-01-25T23:30:00Z" w:initials="EN">
+  <w:comment w:id="14" w:author="Edward Nichols" w:date="2018-01-25T23:30:00Z" w:initials="EN">
     <w:p>
       <w:pPr>
         <w:pStyle w:val="CommentText"/>
@@ -5860,7 +6423,7 @@
       </w:r>
     </w:p>
   </w:comment>
-  <w:comment w:id="13" w:author="WOLF512" w:date="2018-01-28T22:53:00Z" w:initials="W">
+  <w:comment w:id="15" w:author="WOLF512" w:date="2018-01-28T22:53:00Z" w:initials="W">
     <w:p>
       <w:pPr>
         <w:pStyle w:val="CommentText"/>
@@ -5876,7 +6439,7 @@
       </w:r>
     </w:p>
   </w:comment>
-  <w:comment w:id="14" w:author="Edward Nichols [2]" w:date="2017-10-31T21:29:00Z" w:initials="EN">
+  <w:comment w:id="16" w:author="WOLF512" w:date="2018-01-29T22:23:00Z" w:initials="W">
     <w:p>
       <w:pPr>
         <w:pStyle w:val="CommentText"/>
@@ -5888,11 +6451,27 @@
         <w:annotationRef/>
       </w:r>
       <w:r>
+        <w:t>Missing picture of the electronic sett-up. May be too ugly to show.</w:t>
+      </w:r>
+    </w:p>
+  </w:comment>
+  <w:comment w:id="18" w:author="Edward Nichols [2]" w:date="2017-10-31T21:29:00Z" w:initials="EN">
+    <w:p>
+      <w:pPr>
+        <w:pStyle w:val="CommentText"/>
+      </w:pPr>
+      <w:r>
+        <w:rPr>
+          <w:rStyle w:val="CommentReference"/>
+        </w:rPr>
+        <w:annotationRef/>
+      </w:r>
+      <w:r>
         <w:t>There is an analytical solution, it is just different for each input data sample and it needs to be computed on the fly. We picked LMA because it is known to be  exceptionally efficient at solving non-linear problems.</w:t>
       </w:r>
     </w:p>
   </w:comment>
-  <w:comment w:id="16" w:author="Edward Nichols" w:date="2018-01-25T23:55:00Z" w:initials="EN">
+  <w:comment w:id="19" w:author="WOLF512" w:date="2018-01-29T22:30:00Z" w:initials="W">
     <w:p>
       <w:pPr>
         <w:pStyle w:val="CommentText"/>
@@ -5904,11 +6483,43 @@
         <w:annotationRef/>
       </w:r>
       <w:r>
+        <w:t>Changed the wording so that no claims were made about the analytical solution</w:t>
+      </w:r>
+    </w:p>
+  </w:comment>
+  <w:comment w:id="20" w:author="WOLF512" w:date="2018-01-29T22:32:00Z" w:initials="W">
+    <w:p>
+      <w:pPr>
+        <w:pStyle w:val="CommentText"/>
+      </w:pPr>
+      <w:r>
+        <w:rPr>
+          <w:rStyle w:val="CommentReference"/>
+        </w:rPr>
+        <w:annotationRef/>
+      </w:r>
+      <w:r>
+        <w:t>Can someone confirm this statement?</w:t>
+      </w:r>
+    </w:p>
+  </w:comment>
+  <w:comment w:id="21" w:author="Edward Nichols" w:date="2018-01-25T23:55:00Z" w:initials="EN">
+    <w:p>
+      <w:pPr>
+        <w:pStyle w:val="CommentText"/>
+      </w:pPr>
+      <w:r>
+        <w:rPr>
+          <w:rStyle w:val="CommentReference"/>
+        </w:rPr>
+        <w:annotationRef/>
+      </w:r>
+      <w:r>
         <w:t>To be continued…</w:t>
       </w:r>
     </w:p>
   </w:comment>
-  <w:comment w:id="17" w:author="WOLF512" w:date="2018-01-28T22:39:00Z" w:initials="W">
+  <w:comment w:id="22" w:author="WOLF512" w:date="2018-01-29T22:33:00Z" w:initials="W">
     <w:p>
       <w:pPr>
         <w:pStyle w:val="CommentText"/>
@@ -5920,11 +6531,27 @@
         <w:annotationRef/>
       </w:r>
       <w:r>
+        <w:t>I think we can leave this as shown. We could add more details about the plotting methods, but this won’ be relevant to the purpose of the paper.</w:t>
+      </w:r>
+    </w:p>
+  </w:comment>
+  <w:comment w:id="23" w:author="WOLF512" w:date="2018-01-28T22:39:00Z" w:initials="W">
+    <w:p>
+      <w:pPr>
+        <w:pStyle w:val="CommentText"/>
+      </w:pPr>
+      <w:r>
+        <w:rPr>
+          <w:rStyle w:val="CommentReference"/>
+        </w:rPr>
+        <w:annotationRef/>
+      </w:r>
+      <w:r>
         <w:t>Eliminated Table 1 and just mentioned the K value for the large magnet. Please revise.</w:t>
       </w:r>
     </w:p>
   </w:comment>
-  <w:comment w:id="18" w:author="WOLF512" w:date="2018-01-28T22:59:00Z" w:initials="W">
+  <w:comment w:id="24" w:author="WOLF512" w:date="2018-01-29T22:43:00Z" w:initials="W">
     <w:p>
       <w:pPr>
         <w:pStyle w:val="CommentText"/>
@@ -5936,41 +6563,39 @@
         <w:annotationRef/>
       </w:r>
       <w:r>
+        <w:t>Gotta finish collecting samples!</w:t>
+      </w:r>
+    </w:p>
+  </w:comment>
+  <w:comment w:id="25" w:author="WOLF512" w:date="2018-01-29T22:52:00Z" w:initials="W">
+    <w:p>
+      <w:pPr>
+        <w:pStyle w:val="CommentText"/>
+      </w:pPr>
+      <w:r>
+        <w:rPr>
+          <w:rStyle w:val="CommentReference"/>
+        </w:rPr>
+        <w:annotationRef/>
+      </w:r>
+      <w:r>
+        <w:t>Gotta do this calculation too!!</w:t>
+      </w:r>
+    </w:p>
+  </w:comment>
+  <w:comment w:id="26" w:author="WOLF512" w:date="2018-01-28T22:59:00Z" w:initials="W">
+    <w:p>
+      <w:pPr>
+        <w:pStyle w:val="CommentText"/>
+      </w:pPr>
+      <w:r>
+        <w:rPr>
+          <w:rStyle w:val="CommentReference"/>
+        </w:rPr>
+        <w:annotationRef/>
+      </w:r>
+      <w:r>
         <w:t>Continue here to add results and the associated performance measurement</w:t>
-      </w:r>
-      <w:bookmarkStart w:id="19" w:name="_GoBack"/>
-      <w:bookmarkEnd w:id="19"/>
-    </w:p>
-  </w:comment>
-  <w:comment w:id="20" w:author="Edward Nichols" w:date="2018-01-25T23:56:00Z" w:initials="EN">
-    <w:p>
-      <w:pPr>
-        <w:pStyle w:val="CommentText"/>
-      </w:pPr>
-      <w:r>
-        <w:rPr>
-          <w:rStyle w:val="CommentReference"/>
-        </w:rPr>
-        <w:annotationRef/>
-      </w:r>
-      <w:r>
-        <w:t>Who is our sponsor, again?</w:t>
-      </w:r>
-    </w:p>
-  </w:comment>
-  <w:comment w:id="21" w:author="WOLF512" w:date="2018-01-28T22:35:00Z" w:initials="W">
-    <w:p>
-      <w:pPr>
-        <w:pStyle w:val="CommentText"/>
-      </w:pPr>
-      <w:r>
-        <w:rPr>
-          <w:rStyle w:val="CommentReference"/>
-        </w:rPr>
-        <w:annotationRef/>
-      </w:r>
-      <w:r>
-        <w:t>We actually cannot mention them on the paper at this point. Let me double check with Jack though.</w:t>
       </w:r>
     </w:p>
   </w:comment>
@@ -5982,18 +6607,23 @@
   <w15:commentEx w15:paraId="02526EBB" w15:done="0"/>
   <w15:commentEx w15:paraId="44A81963" w15:done="0"/>
   <w15:commentEx w15:paraId="3A657BD8" w15:done="0"/>
-  <w15:commentEx w15:paraId="1BA64AD3" w15:paraIdParent="3A657BD8" w15:done="0"/>
-  <w15:commentEx w15:paraId="624CDF5D" w15:done="0"/>
-  <w15:commentEx w15:paraId="1E3E5E97" w15:paraIdParent="624CDF5D" w15:done="0"/>
+  <w15:commentEx w15:paraId="1BA64AD3" w15:paraIdParent="3A657BD8" w15:done="1"/>
+  <w15:commentEx w15:paraId="624CDF5D" w15:done="1"/>
+  <w15:commentEx w15:paraId="1E3E5E97" w15:paraIdParent="624CDF5D" w15:done="1"/>
+  <w15:commentEx w15:paraId="7A5278A8" w15:paraIdParent="624CDF5D" w15:done="1"/>
   <w15:commentEx w15:paraId="3A21E115" w15:done="1"/>
   <w15:commentEx w15:paraId="00CD6044" w15:paraIdParent="3A21E115" w15:done="1"/>
   <w15:commentEx w15:paraId="48E18E54" w15:done="0"/>
+  <w15:commentEx w15:paraId="27002AD5" w15:done="0"/>
   <w15:commentEx w15:paraId="3759B455" w15:done="1"/>
+  <w15:commentEx w15:paraId="35E52655" w15:paraIdParent="3759B455" w15:done="0"/>
+  <w15:commentEx w15:paraId="7C4BFBBB" w15:done="0"/>
   <w15:commentEx w15:paraId="0F50CB1D" w15:done="0"/>
+  <w15:commentEx w15:paraId="1C03B6C3" w15:paraIdParent="0F50CB1D" w15:done="0"/>
   <w15:commentEx w15:paraId="24225BF5" w15:done="0"/>
+  <w15:commentEx w15:paraId="29BF354F" w15:done="0"/>
+  <w15:commentEx w15:paraId="5A88703C" w15:done="0"/>
   <w15:commentEx w15:paraId="6A839F0E" w15:done="0"/>
-  <w15:commentEx w15:paraId="42B77213" w15:done="0"/>
-  <w15:commentEx w15:paraId="2CFAC25C" w15:paraIdParent="42B77213" w15:done="0"/>
 </w15:commentsEx>
 </file>
 
@@ -6566,6 +7196,7 @@
     <w:lsdException w:name="Table Web 1" w:semiHidden="1" w:unhideWhenUsed="1"/>
     <w:lsdException w:name="Table Web 2" w:semiHidden="1" w:unhideWhenUsed="1"/>
     <w:lsdException w:name="Table Web 3" w:semiHidden="1" w:unhideWhenUsed="1"/>
+    <w:lsdException w:name="Balloon Text" w:uiPriority="99"/>
     <w:lsdException w:name="Table Grid" w:uiPriority="59"/>
     <w:lsdException w:name="Table Theme" w:semiHidden="1" w:unhideWhenUsed="1"/>
     <w:lsdException w:name="Placeholder Text" w:semiHidden="1" w:uiPriority="99"/>
@@ -7135,6 +7766,7 @@
     <w:name w:val="Balloon Text"/>
     <w:basedOn w:val="Normal"/>
     <w:link w:val="BalloonTextChar"/>
+    <w:uiPriority w:val="99"/>
     <w:rsid w:val="00490CA0"/>
     <w:rPr>
       <w:rFonts w:ascii="Segoe UI" w:hAnsi="Segoe UI" w:cs="Segoe UI"/>
@@ -7145,6 +7777,7 @@
   <w:style w:type="character" w:customStyle="1" w:styleId="BalloonTextChar">
     <w:name w:val="Balloon Text Char"/>
     <w:link w:val="BalloonText"/>
+    <w:uiPriority w:val="99"/>
     <w:rsid w:val="00490CA0"/>
     <w:rPr>
       <w:rFonts w:ascii="Segoe UI" w:hAnsi="Segoe UI" w:cs="Segoe UI"/>
@@ -7231,7 +7864,6 @@
     <w:basedOn w:val="Normal"/>
     <w:next w:val="Normal"/>
     <w:uiPriority w:val="35"/>
-    <w:semiHidden/>
     <w:unhideWhenUsed/>
     <w:qFormat/>
     <w:rsid w:val="00416B59"/>
@@ -7570,7 +8202,7 @@
 </file>
 
 <file path=customXml/itemProps1.xml><?xml version="1.0" encoding="utf-8"?>
-<ds:datastoreItem xmlns:ds="http://schemas.openxmlformats.org/officeDocument/2006/customXml" ds:itemID="{D199EA78-49BC-413C-9E3B-CD2831714762}">
+<ds:datastoreItem xmlns:ds="http://schemas.openxmlformats.org/officeDocument/2006/customXml" ds:itemID="{37022DAF-1BD7-4BE0-A6C3-2AF226E18564}">
   <ds:schemaRefs>
     <ds:schemaRef ds:uri="http://schemas.openxmlformats.org/officeDocument/2006/bibliography"/>
   </ds:schemaRefs>

</xml_diff>